<commit_message>
Made render for *.docx templates containig certificate images using *.xlxs data
</commit_message>
<xml_diff>
--- a/templates/tpl_certificate.docx
+++ b/templates/tpl_certificate.docx
@@ -6,7 +6,876 @@
       <w:pPr>
         <w:spacing w:after="0" w:line="240" w:lineRule="auto"/>
       </w:pPr>
-      <w:bookmarkStart w:id="0" w:name="_GoBack"/>
+      <w:r>
+        <w:rPr>
+          <w:noProof/>
+        </w:rPr>
+        <mc:AlternateContent>
+          <mc:Choice Requires="wps">
+            <w:drawing>
+              <wp:anchor distT="45720" distB="45720" distL="114300" distR="114300" simplePos="0" relativeHeight="251663360" behindDoc="0" locked="0" layoutInCell="1" allowOverlap="1" wp14:anchorId="55A35679" wp14:editId="763940C3">
+                <wp:simplePos x="0" y="0"/>
+                <wp:positionH relativeFrom="margin">
+                  <wp:posOffset>815340</wp:posOffset>
+                </wp:positionH>
+                <wp:positionV relativeFrom="paragraph">
+                  <wp:posOffset>6758940</wp:posOffset>
+                </wp:positionV>
+                <wp:extent cx="2011680" cy="1404620"/>
+                <wp:effectExtent l="0" t="0" r="0" b="0"/>
+                <wp:wrapSquare wrapText="bothSides"/>
+                <wp:docPr id="4" name="Надпись 2"/>
+                <wp:cNvGraphicFramePr>
+                  <a:graphicFrameLocks xmlns:a="http://schemas.openxmlformats.org/drawingml/2006/main"/>
+                </wp:cNvGraphicFramePr>
+                <a:graphic xmlns:a="http://schemas.openxmlformats.org/drawingml/2006/main">
+                  <a:graphicData uri="http://schemas.microsoft.com/office/word/2010/wordprocessingShape">
+                    <wps:wsp>
+                      <wps:cNvSpPr txBox="1">
+                        <a:spLocks noChangeArrowheads="1"/>
+                      </wps:cNvSpPr>
+                      <wps:spPr bwMode="auto">
+                        <a:xfrm>
+                          <a:off x="0" y="0"/>
+                          <a:ext cx="2011680" cy="1404620"/>
+                        </a:xfrm>
+                        <a:prstGeom prst="rect">
+                          <a:avLst/>
+                        </a:prstGeom>
+                        <a:noFill/>
+                        <a:ln w="9525">
+                          <a:noFill/>
+                          <a:miter lim="800000"/>
+                          <a:headEnd/>
+                          <a:tailEnd/>
+                        </a:ln>
+                      </wps:spPr>
+                      <wps:txbx>
+                        <w:txbxContent>
+                          <w:p>
+                            <w:pPr>
+                              <w:spacing w:after="0" w:line="240" w:lineRule="auto"/>
+                              <w:jc w:val="center"/>
+                              <w:rPr>
+                                <w:rFonts w:ascii="Montserrat Light" w:hAnsi="Montserrat Light" w:cs="Arial"/>
+                                <w:sz w:val="24"/>
+                                <w:szCs w:val="32"/>
+                                <w:lang w:val="en-US"/>
+                              </w:rPr>
+                            </w:pPr>
+                            <w:r>
+                              <w:rPr>
+                                <w:rFonts w:ascii="Montserrat Light" w:hAnsi="Montserrat Light" w:cs="Arial"/>
+                                <w:sz w:val="24"/>
+                                <w:szCs w:val="32"/>
+                                <w:lang w:val="en-US"/>
+                              </w:rPr>
+                              <w:t>{{</w:t>
+                            </w:r>
+                            <w:r>
+                              <w:rPr>
+                                <w:rFonts w:ascii="Montserrat Light" w:hAnsi="Montserrat Light" w:cs="Arial"/>
+                                <w:sz w:val="24"/>
+                                <w:szCs w:val="32"/>
+                                <w:lang w:val="en-US"/>
+                              </w:rPr>
+                              <w:t>number</w:t>
+                            </w:r>
+                            <w:r>
+                              <w:rPr>
+                                <w:rFonts w:ascii="Montserrat Light" w:hAnsi="Montserrat Light" w:cs="Arial"/>
+                                <w:sz w:val="24"/>
+                                <w:szCs w:val="32"/>
+                                <w:lang w:val="en-US"/>
+                              </w:rPr>
+                              <w:t>}}</w:t>
+                            </w:r>
+                          </w:p>
+                        </w:txbxContent>
+                      </wps:txbx>
+                      <wps:bodyPr rot="0" vert="horz" wrap="square" lIns="91440" tIns="45720" rIns="91440" bIns="45720" anchor="ctr" anchorCtr="0">
+                        <a:spAutoFit/>
+                      </wps:bodyPr>
+                    </wps:wsp>
+                  </a:graphicData>
+                </a:graphic>
+                <wp14:sizeRelH relativeFrom="margin">
+                  <wp14:pctWidth>0</wp14:pctWidth>
+                </wp14:sizeRelH>
+                <wp14:sizeRelV relativeFrom="margin">
+                  <wp14:pctHeight>20000</wp14:pctHeight>
+                </wp14:sizeRelV>
+              </wp:anchor>
+            </w:drawing>
+          </mc:Choice>
+          <mc:Fallback>
+            <w:pict>
+              <v:shapetype w14:anchorId="55A35679" id="_x0000_t202" coordsize="21600,21600" o:spt="202" path="m,l,21600r21600,l21600,xe">
+                <v:stroke joinstyle="miter"/>
+                <v:path gradientshapeok="t" o:connecttype="rect"/>
+              </v:shapetype>
+              <v:shape id="Надпись 2" o:spid="_x0000_s1026" type="#_x0000_t202" style="position:absolute;margin-left:64.2pt;margin-top:532.2pt;width:158.4pt;height:110.6pt;z-index:251663360;visibility:visible;mso-wrap-style:square;mso-width-percent:0;mso-height-percent:200;mso-wrap-distance-left:9pt;mso-wrap-distance-top:3.6pt;mso-wrap-distance-right:9pt;mso-wrap-distance-bottom:3.6pt;mso-position-horizontal:absolute;mso-position-horizontal-relative:margin;mso-position-vertical:absolute;mso-position-vertical-relative:text;mso-width-percent:0;mso-height-percent:200;mso-width-relative:margin;mso-height-relative:margin;v-text-anchor:middle" o:gfxdata="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" filled="f" stroked="f">
+                <v:textbox style="mso-fit-shape-to-text:t">
+                  <w:txbxContent>
+                    <w:p>
+                      <w:pPr>
+                        <w:spacing w:after="0" w:line="240" w:lineRule="auto"/>
+                        <w:jc w:val="center"/>
+                        <w:rPr>
+                          <w:rFonts w:ascii="Montserrat Light" w:hAnsi="Montserrat Light" w:cs="Arial"/>
+                          <w:sz w:val="24"/>
+                          <w:szCs w:val="32"/>
+                          <w:lang w:val="en-US"/>
+                        </w:rPr>
+                      </w:pPr>
+                      <w:r>
+                        <w:rPr>
+                          <w:rFonts w:ascii="Montserrat Light" w:hAnsi="Montserrat Light" w:cs="Arial"/>
+                          <w:sz w:val="24"/>
+                          <w:szCs w:val="32"/>
+                          <w:lang w:val="en-US"/>
+                        </w:rPr>
+                        <w:t>{{</w:t>
+                      </w:r>
+                      <w:r>
+                        <w:rPr>
+                          <w:rFonts w:ascii="Montserrat Light" w:hAnsi="Montserrat Light" w:cs="Arial"/>
+                          <w:sz w:val="24"/>
+                          <w:szCs w:val="32"/>
+                          <w:lang w:val="en-US"/>
+                        </w:rPr>
+                        <w:t>number</w:t>
+                      </w:r>
+                      <w:r>
+                        <w:rPr>
+                          <w:rFonts w:ascii="Montserrat Light" w:hAnsi="Montserrat Light" w:cs="Arial"/>
+                          <w:sz w:val="24"/>
+                          <w:szCs w:val="32"/>
+                          <w:lang w:val="en-US"/>
+                        </w:rPr>
+                        <w:t>}}</w:t>
+                      </w:r>
+                    </w:p>
+                  </w:txbxContent>
+                </v:textbox>
+                <w10:wrap type="square" anchorx="margin"/>
+              </v:shape>
+            </w:pict>
+          </mc:Fallback>
+        </mc:AlternateContent>
+      </w:r>
+      <w:r>
+        <w:rPr>
+          <w:noProof/>
+        </w:rPr>
+        <mc:AlternateContent>
+          <mc:Choice Requires="wps">
+            <w:drawing>
+              <wp:anchor distT="45720" distB="45720" distL="114300" distR="114300" simplePos="0" relativeHeight="251661312" behindDoc="0" locked="0" layoutInCell="1" allowOverlap="1" wp14:anchorId="3E08B2B3" wp14:editId="6EBC463B">
+                <wp:simplePos x="0" y="0"/>
+                <wp:positionH relativeFrom="margin">
+                  <wp:align>right</wp:align>
+                </wp:positionH>
+                <wp:positionV relativeFrom="paragraph">
+                  <wp:posOffset>3771900</wp:posOffset>
+                </wp:positionV>
+                <wp:extent cx="7025640" cy="1404620"/>
+                <wp:effectExtent l="0" t="0" r="0" b="0"/>
+                <wp:wrapSquare wrapText="bothSides"/>
+                <wp:docPr id="3" name="Надпись 2"/>
+                <wp:cNvGraphicFramePr>
+                  <a:graphicFrameLocks xmlns:a="http://schemas.openxmlformats.org/drawingml/2006/main"/>
+                </wp:cNvGraphicFramePr>
+                <a:graphic xmlns:a="http://schemas.openxmlformats.org/drawingml/2006/main">
+                  <a:graphicData uri="http://schemas.microsoft.com/office/word/2010/wordprocessingShape">
+                    <wps:wsp>
+                      <wps:cNvSpPr txBox="1">
+                        <a:spLocks noChangeArrowheads="1"/>
+                      </wps:cNvSpPr>
+                      <wps:spPr bwMode="auto">
+                        <a:xfrm>
+                          <a:off x="0" y="0"/>
+                          <a:ext cx="7025640" cy="1404620"/>
+                        </a:xfrm>
+                        <a:prstGeom prst="rect">
+                          <a:avLst/>
+                        </a:prstGeom>
+                        <a:noFill/>
+                        <a:ln w="9525">
+                          <a:noFill/>
+                          <a:miter lim="800000"/>
+                          <a:headEnd/>
+                          <a:tailEnd/>
+                        </a:ln>
+                      </wps:spPr>
+                      <wps:txbx>
+                        <w:txbxContent>
+                          <w:p>
+                            <w:pPr>
+                              <w:jc w:val="center"/>
+                              <w:rPr>
+                                <w:rFonts w:ascii="Montserrat Light" w:hAnsi="Montserrat Light"/>
+                                <w:b/>
+                                <w:sz w:val="32"/>
+                                <w:szCs w:val="32"/>
+                              </w:rPr>
+                            </w:pPr>
+                            <w:r>
+                              <w:rPr>
+                                <w:rFonts w:ascii="Montserrat Light" w:hAnsi="Montserrat Light" w:cs="Cambria"/>
+                                <w:b/>
+                                <w:sz w:val="32"/>
+                                <w:szCs w:val="32"/>
+                              </w:rPr>
+                              <w:t>Прошёл</w:t>
+                            </w:r>
+                            <w:r>
+                              <w:rPr>
+                                <w:rFonts w:ascii="Montserrat Light" w:hAnsi="Montserrat Light"/>
+                                <w:b/>
+                                <w:sz w:val="32"/>
+                                <w:szCs w:val="32"/>
+                              </w:rPr>
+                              <w:t>(-</w:t>
+                            </w:r>
+                            <w:r>
+                              <w:rPr>
+                                <w:rFonts w:ascii="Montserrat Light" w:hAnsi="Montserrat Light" w:cs="Cambria"/>
+                                <w:b/>
+                                <w:sz w:val="32"/>
+                                <w:szCs w:val="32"/>
+                              </w:rPr>
+                              <w:t>ла</w:t>
+                            </w:r>
+                            <w:r>
+                              <w:rPr>
+                                <w:rFonts w:ascii="Montserrat Light" w:hAnsi="Montserrat Light"/>
+                                <w:b/>
+                                <w:sz w:val="32"/>
+                                <w:szCs w:val="32"/>
+                              </w:rPr>
+                              <w:t xml:space="preserve">) </w:t>
+                            </w:r>
+                            <w:r>
+                              <w:rPr>
+                                <w:rFonts w:ascii="Montserrat Light" w:hAnsi="Montserrat Light" w:cs="Cambria"/>
+                                <w:b/>
+                                <w:sz w:val="32"/>
+                                <w:szCs w:val="32"/>
+                              </w:rPr>
+                              <w:t>обучение</w:t>
+                            </w:r>
+                            <w:r>
+                              <w:rPr>
+                                <w:rFonts w:ascii="Montserrat Light" w:hAnsi="Montserrat Light"/>
+                                <w:b/>
+                                <w:sz w:val="32"/>
+                                <w:szCs w:val="32"/>
+                              </w:rPr>
+                              <w:t xml:space="preserve"> </w:t>
+                            </w:r>
+                            <w:r>
+                              <w:rPr>
+                                <w:rFonts w:ascii="Montserrat Light" w:hAnsi="Montserrat Light" w:cs="Cambria"/>
+                                <w:b/>
+                                <w:sz w:val="32"/>
+                                <w:szCs w:val="32"/>
+                              </w:rPr>
+                              <w:t>по</w:t>
+                            </w:r>
+                            <w:r>
+                              <w:rPr>
+                                <w:rFonts w:ascii="Montserrat Light" w:hAnsi="Montserrat Light"/>
+                                <w:b/>
+                                <w:sz w:val="32"/>
+                                <w:szCs w:val="32"/>
+                              </w:rPr>
+                              <w:br/>
+                            </w:r>
+                            <w:r>
+                              <w:rPr>
+                                <w:rFonts w:ascii="Montserrat Light" w:hAnsi="Montserrat Light" w:cs="Cambria"/>
+                                <w:b/>
+                                <w:sz w:val="32"/>
+                                <w:szCs w:val="32"/>
+                              </w:rPr>
+                              <w:t>дополнительной</w:t>
+                            </w:r>
+                            <w:r>
+                              <w:rPr>
+                                <w:rFonts w:ascii="Montserrat Light" w:hAnsi="Montserrat Light"/>
+                                <w:b/>
+                                <w:sz w:val="32"/>
+                                <w:szCs w:val="32"/>
+                              </w:rPr>
+                              <w:t xml:space="preserve"> </w:t>
+                            </w:r>
+                            <w:r>
+                              <w:rPr>
+                                <w:rFonts w:ascii="Montserrat Light" w:hAnsi="Montserrat Light" w:cs="Cambria"/>
+                                <w:b/>
+                                <w:sz w:val="32"/>
+                                <w:szCs w:val="32"/>
+                              </w:rPr>
+                              <w:t>общеобразовательной</w:t>
+                            </w:r>
+                            <w:r>
+                              <w:rPr>
+                                <w:rFonts w:ascii="Montserrat Light" w:hAnsi="Montserrat Light"/>
+                                <w:b/>
+                                <w:sz w:val="32"/>
+                                <w:szCs w:val="32"/>
+                              </w:rPr>
+                              <w:br/>
+                            </w:r>
+                            <w:r>
+                              <w:rPr>
+                                <w:rFonts w:ascii="Montserrat Light" w:hAnsi="Montserrat Light" w:cs="Cambria"/>
+                                <w:b/>
+                                <w:sz w:val="32"/>
+                                <w:szCs w:val="32"/>
+                              </w:rPr>
+                              <w:t>общеразвивающей</w:t>
+                            </w:r>
+                            <w:r>
+                              <w:rPr>
+                                <w:rFonts w:ascii="Montserrat Light" w:hAnsi="Montserrat Light"/>
+                                <w:b/>
+                                <w:sz w:val="32"/>
+                                <w:szCs w:val="32"/>
+                              </w:rPr>
+                              <w:t xml:space="preserve"> </w:t>
+                            </w:r>
+                            <w:r>
+                              <w:rPr>
+                                <w:rFonts w:ascii="Montserrat Light" w:hAnsi="Montserrat Light" w:cs="Cambria"/>
+                                <w:b/>
+                                <w:sz w:val="32"/>
+                                <w:szCs w:val="32"/>
+                              </w:rPr>
+                              <w:t>программе</w:t>
+                            </w:r>
+                          </w:p>
+                          <w:p>
+                            <w:pPr>
+                              <w:jc w:val="center"/>
+                              <w:rPr>
+                                <w:rFonts w:ascii="Montserrat Light" w:hAnsi="Montserrat Light"/>
+                                <w:b/>
+                                <w:sz w:val="32"/>
+                                <w:szCs w:val="32"/>
+                                <w:lang w:val="en-US"/>
+                              </w:rPr>
+                            </w:pPr>
+                            <w:r>
+                              <w:rPr>
+                                <w:rFonts w:ascii="Montserrat Light" w:hAnsi="Montserrat Light" w:cs="Cambria"/>
+                                <w:b/>
+                                <w:sz w:val="32"/>
+                                <w:szCs w:val="32"/>
+                                <w:lang w:val="en-US"/>
+                              </w:rPr>
+                              <w:t>{{course}}</w:t>
+                            </w:r>
+                            <w:r>
+                              <w:rPr>
+                                <w:rFonts w:ascii="Montserrat Light" w:hAnsi="Montserrat Light"/>
+                                <w:b/>
+                                <w:sz w:val="32"/>
+                                <w:szCs w:val="32"/>
+                              </w:rPr>
+                              <w:t xml:space="preserve"> </w:t>
+                            </w:r>
+                            <w:r>
+                              <w:rPr>
+                                <w:rFonts w:ascii="Montserrat Light" w:hAnsi="Montserrat Light"/>
+                                <w:b/>
+                                <w:sz w:val="32"/>
+                                <w:szCs w:val="32"/>
+                                <w:lang w:val="en-US"/>
+                              </w:rPr>
+                              <w:t>{{mod}}</w:t>
+                            </w:r>
+                          </w:p>
+                        </w:txbxContent>
+                      </wps:txbx>
+                      <wps:bodyPr rot="0" vert="horz" wrap="square" lIns="91440" tIns="45720" rIns="91440" bIns="45720" anchor="t" anchorCtr="0">
+                        <a:spAutoFit/>
+                      </wps:bodyPr>
+                    </wps:wsp>
+                  </a:graphicData>
+                </a:graphic>
+                <wp14:sizeRelH relativeFrom="margin">
+                  <wp14:pctWidth>0</wp14:pctWidth>
+                </wp14:sizeRelH>
+                <wp14:sizeRelV relativeFrom="margin">
+                  <wp14:pctHeight>20000</wp14:pctHeight>
+                </wp14:sizeRelV>
+              </wp:anchor>
+            </w:drawing>
+          </mc:Choice>
+          <mc:Fallback>
+            <w:pict>
+              <v:shape w14:anchorId="3E08B2B3" id="_x0000_s1027" type="#_x0000_t202" style="position:absolute;margin-left:502pt;margin-top:297pt;width:553.2pt;height:110.6pt;z-index:251661312;visibility:visible;mso-wrap-style:square;mso-width-percent:0;mso-height-percent:200;mso-wrap-distance-left:9pt;mso-wrap-distance-top:3.6pt;mso-wrap-distance-right:9pt;mso-wrap-distance-bottom:3.6pt;mso-position-horizontal:right;mso-position-horizontal-relative:margin;mso-position-vertical:absolute;mso-position-vertical-relative:text;mso-width-percent:0;mso-height-percent:200;mso-width-relative:margin;mso-height-relative:margin;v-text-anchor:top" o:gfxdata="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" filled="f" stroked="f">
+                <v:textbox style="mso-fit-shape-to-text:t">
+                  <w:txbxContent>
+                    <w:p>
+                      <w:pPr>
+                        <w:jc w:val="center"/>
+                        <w:rPr>
+                          <w:rFonts w:ascii="Montserrat Light" w:hAnsi="Montserrat Light"/>
+                          <w:b/>
+                          <w:sz w:val="32"/>
+                          <w:szCs w:val="32"/>
+                        </w:rPr>
+                      </w:pPr>
+                      <w:r>
+                        <w:rPr>
+                          <w:rFonts w:ascii="Montserrat Light" w:hAnsi="Montserrat Light" w:cs="Cambria"/>
+                          <w:b/>
+                          <w:sz w:val="32"/>
+                          <w:szCs w:val="32"/>
+                        </w:rPr>
+                        <w:t>Прошёл</w:t>
+                      </w:r>
+                      <w:r>
+                        <w:rPr>
+                          <w:rFonts w:ascii="Montserrat Light" w:hAnsi="Montserrat Light"/>
+                          <w:b/>
+                          <w:sz w:val="32"/>
+                          <w:szCs w:val="32"/>
+                        </w:rPr>
+                        <w:t>(-</w:t>
+                      </w:r>
+                      <w:r>
+                        <w:rPr>
+                          <w:rFonts w:ascii="Montserrat Light" w:hAnsi="Montserrat Light" w:cs="Cambria"/>
+                          <w:b/>
+                          <w:sz w:val="32"/>
+                          <w:szCs w:val="32"/>
+                        </w:rPr>
+                        <w:t>ла</w:t>
+                      </w:r>
+                      <w:r>
+                        <w:rPr>
+                          <w:rFonts w:ascii="Montserrat Light" w:hAnsi="Montserrat Light"/>
+                          <w:b/>
+                          <w:sz w:val="32"/>
+                          <w:szCs w:val="32"/>
+                        </w:rPr>
+                        <w:t xml:space="preserve">) </w:t>
+                      </w:r>
+                      <w:r>
+                        <w:rPr>
+                          <w:rFonts w:ascii="Montserrat Light" w:hAnsi="Montserrat Light" w:cs="Cambria"/>
+                          <w:b/>
+                          <w:sz w:val="32"/>
+                          <w:szCs w:val="32"/>
+                        </w:rPr>
+                        <w:t>обучение</w:t>
+                      </w:r>
+                      <w:r>
+                        <w:rPr>
+                          <w:rFonts w:ascii="Montserrat Light" w:hAnsi="Montserrat Light"/>
+                          <w:b/>
+                          <w:sz w:val="32"/>
+                          <w:szCs w:val="32"/>
+                        </w:rPr>
+                        <w:t xml:space="preserve"> </w:t>
+                      </w:r>
+                      <w:r>
+                        <w:rPr>
+                          <w:rFonts w:ascii="Montserrat Light" w:hAnsi="Montserrat Light" w:cs="Cambria"/>
+                          <w:b/>
+                          <w:sz w:val="32"/>
+                          <w:szCs w:val="32"/>
+                        </w:rPr>
+                        <w:t>по</w:t>
+                      </w:r>
+                      <w:r>
+                        <w:rPr>
+                          <w:rFonts w:ascii="Montserrat Light" w:hAnsi="Montserrat Light"/>
+                          <w:b/>
+                          <w:sz w:val="32"/>
+                          <w:szCs w:val="32"/>
+                        </w:rPr>
+                        <w:br/>
+                      </w:r>
+                      <w:r>
+                        <w:rPr>
+                          <w:rFonts w:ascii="Montserrat Light" w:hAnsi="Montserrat Light" w:cs="Cambria"/>
+                          <w:b/>
+                          <w:sz w:val="32"/>
+                          <w:szCs w:val="32"/>
+                        </w:rPr>
+                        <w:t>дополнительной</w:t>
+                      </w:r>
+                      <w:r>
+                        <w:rPr>
+                          <w:rFonts w:ascii="Montserrat Light" w:hAnsi="Montserrat Light"/>
+                          <w:b/>
+                          <w:sz w:val="32"/>
+                          <w:szCs w:val="32"/>
+                        </w:rPr>
+                        <w:t xml:space="preserve"> </w:t>
+                      </w:r>
+                      <w:r>
+                        <w:rPr>
+                          <w:rFonts w:ascii="Montserrat Light" w:hAnsi="Montserrat Light" w:cs="Cambria"/>
+                          <w:b/>
+                          <w:sz w:val="32"/>
+                          <w:szCs w:val="32"/>
+                        </w:rPr>
+                        <w:t>общеобразовательной</w:t>
+                      </w:r>
+                      <w:r>
+                        <w:rPr>
+                          <w:rFonts w:ascii="Montserrat Light" w:hAnsi="Montserrat Light"/>
+                          <w:b/>
+                          <w:sz w:val="32"/>
+                          <w:szCs w:val="32"/>
+                        </w:rPr>
+                        <w:br/>
+                      </w:r>
+                      <w:r>
+                        <w:rPr>
+                          <w:rFonts w:ascii="Montserrat Light" w:hAnsi="Montserrat Light" w:cs="Cambria"/>
+                          <w:b/>
+                          <w:sz w:val="32"/>
+                          <w:szCs w:val="32"/>
+                        </w:rPr>
+                        <w:t>общеразвивающей</w:t>
+                      </w:r>
+                      <w:r>
+                        <w:rPr>
+                          <w:rFonts w:ascii="Montserrat Light" w:hAnsi="Montserrat Light"/>
+                          <w:b/>
+                          <w:sz w:val="32"/>
+                          <w:szCs w:val="32"/>
+                        </w:rPr>
+                        <w:t xml:space="preserve"> </w:t>
+                      </w:r>
+                      <w:r>
+                        <w:rPr>
+                          <w:rFonts w:ascii="Montserrat Light" w:hAnsi="Montserrat Light" w:cs="Cambria"/>
+                          <w:b/>
+                          <w:sz w:val="32"/>
+                          <w:szCs w:val="32"/>
+                        </w:rPr>
+                        <w:t>программе</w:t>
+                      </w:r>
+                    </w:p>
+                    <w:p>
+                      <w:pPr>
+                        <w:jc w:val="center"/>
+                        <w:rPr>
+                          <w:rFonts w:ascii="Montserrat Light" w:hAnsi="Montserrat Light"/>
+                          <w:b/>
+                          <w:sz w:val="32"/>
+                          <w:szCs w:val="32"/>
+                          <w:lang w:val="en-US"/>
+                        </w:rPr>
+                      </w:pPr>
+                      <w:r>
+                        <w:rPr>
+                          <w:rFonts w:ascii="Montserrat Light" w:hAnsi="Montserrat Light" w:cs="Cambria"/>
+                          <w:b/>
+                          <w:sz w:val="32"/>
+                          <w:szCs w:val="32"/>
+                          <w:lang w:val="en-US"/>
+                        </w:rPr>
+                        <w:t>{{course}}</w:t>
+                      </w:r>
+                      <w:r>
+                        <w:rPr>
+                          <w:rFonts w:ascii="Montserrat Light" w:hAnsi="Montserrat Light"/>
+                          <w:b/>
+                          <w:sz w:val="32"/>
+                          <w:szCs w:val="32"/>
+                        </w:rPr>
+                        <w:t xml:space="preserve"> </w:t>
+                      </w:r>
+                      <w:r>
+                        <w:rPr>
+                          <w:rFonts w:ascii="Montserrat Light" w:hAnsi="Montserrat Light"/>
+                          <w:b/>
+                          <w:sz w:val="32"/>
+                          <w:szCs w:val="32"/>
+                          <w:lang w:val="en-US"/>
+                        </w:rPr>
+                        <w:t>{{mod}}</w:t>
+                      </w:r>
+                    </w:p>
+                  </w:txbxContent>
+                </v:textbox>
+                <w10:wrap type="square" anchorx="margin"/>
+              </v:shape>
+            </w:pict>
+          </mc:Fallback>
+        </mc:AlternateContent>
+      </w:r>
+      <w:r>
+        <w:rPr>
+          <w:noProof/>
+        </w:rPr>
+        <mc:AlternateContent>
+          <mc:Choice Requires="wps">
+            <w:drawing>
+              <wp:anchor distT="45720" distB="45720" distL="114300" distR="114300" simplePos="0" relativeHeight="251659264" behindDoc="0" locked="0" layoutInCell="1" allowOverlap="1" wp14:anchorId="47DF3108" wp14:editId="5868D373">
+                <wp:simplePos x="0" y="0"/>
+                <wp:positionH relativeFrom="margin">
+                  <wp:align>right</wp:align>
+                </wp:positionH>
+                <wp:positionV relativeFrom="paragraph">
+                  <wp:posOffset>2331720</wp:posOffset>
+                </wp:positionV>
+                <wp:extent cx="7026910" cy="1404620"/>
+                <wp:effectExtent l="0" t="0" r="0" b="0"/>
+                <wp:wrapSquare wrapText="bothSides"/>
+                <wp:docPr id="217" name="Надпись 2"/>
+                <wp:cNvGraphicFramePr>
+                  <a:graphicFrameLocks xmlns:a="http://schemas.openxmlformats.org/drawingml/2006/main"/>
+                </wp:cNvGraphicFramePr>
+                <a:graphic xmlns:a="http://schemas.openxmlformats.org/drawingml/2006/main">
+                  <a:graphicData uri="http://schemas.microsoft.com/office/word/2010/wordprocessingShape">
+                    <wps:wsp>
+                      <wps:cNvSpPr txBox="1">
+                        <a:spLocks noChangeArrowheads="1"/>
+                      </wps:cNvSpPr>
+                      <wps:spPr bwMode="auto">
+                        <a:xfrm>
+                          <a:off x="0" y="0"/>
+                          <a:ext cx="7026910" cy="1404620"/>
+                        </a:xfrm>
+                        <a:prstGeom prst="rect">
+                          <a:avLst/>
+                        </a:prstGeom>
+                        <a:noFill/>
+                        <a:ln w="9525">
+                          <a:noFill/>
+                          <a:miter lim="800000"/>
+                          <a:headEnd/>
+                          <a:tailEnd/>
+                        </a:ln>
+                      </wps:spPr>
+                      <wps:txbx>
+                        <w:txbxContent>
+                          <w:p>
+                            <w:pPr>
+                              <w:spacing w:after="0" w:line="240" w:lineRule="auto"/>
+                              <w:jc w:val="center"/>
+                              <w:rPr>
+                                <w:rFonts w:ascii="Arial" w:hAnsi="Arial" w:cs="Arial"/>
+                                <w:b/>
+                                <w:color w:val="6F9AB5"/>
+                                <w:sz w:val="72"/>
+                                <w:szCs w:val="144"/>
+                              </w:rPr>
+                            </w:pPr>
+                            <w:r>
+                              <w:rPr>
+                                <w:rFonts w:ascii="Arial" w:hAnsi="Arial" w:cs="Arial"/>
+                                <w:b/>
+                                <w:color w:val="6F9AB5"/>
+                                <w:sz w:val="72"/>
+                                <w:szCs w:val="144"/>
+                                <w:lang w:val="en-US"/>
+                              </w:rPr>
+                              <w:t>{{surname}}</w:t>
+                            </w:r>
+                            <w:r>
+                              <w:rPr>
+                                <w:rFonts w:ascii="Arial" w:hAnsi="Arial" w:cs="Arial"/>
+                                <w:b/>
+                                <w:color w:val="6F9AB5"/>
+                                <w:sz w:val="72"/>
+                                <w:szCs w:val="144"/>
+                              </w:rPr>
+                              <w:t xml:space="preserve"> </w:t>
+                            </w:r>
+                            <w:r>
+                              <w:rPr>
+                                <w:rFonts w:ascii="Arial" w:hAnsi="Arial" w:cs="Arial"/>
+                                <w:b/>
+                                <w:color w:val="6F9AB5"/>
+                                <w:sz w:val="72"/>
+                                <w:szCs w:val="144"/>
+                                <w:lang w:val="en-US"/>
+                              </w:rPr>
+                              <w:t>{{name}}</w:t>
+                            </w:r>
+                            <w:r>
+                              <w:rPr>
+                                <w:rFonts w:ascii="Arial" w:hAnsi="Arial" w:cs="Arial"/>
+                                <w:b/>
+                                <w:color w:val="6F9AB5"/>
+                                <w:sz w:val="72"/>
+                                <w:szCs w:val="144"/>
+                              </w:rPr>
+                              <w:br/>
+                            </w:r>
+                            <w:r>
+                              <w:rPr>
+                                <w:rFonts w:ascii="Arial" w:hAnsi="Arial" w:cs="Arial"/>
+                                <w:b/>
+                                <w:color w:val="6F9AB5"/>
+                                <w:sz w:val="72"/>
+                                <w:szCs w:val="144"/>
+                                <w:lang w:val="en-US"/>
+                              </w:rPr>
+                              <w:t>{{</w:t>
+                            </w:r>
+                            <w:r>
+                              <w:t xml:space="preserve"> </w:t>
+                            </w:r>
+                            <w:r>
+                              <w:rPr>
+                                <w:rFonts w:ascii="Arial" w:hAnsi="Arial" w:cs="Arial"/>
+                                <w:b/>
+                                <w:color w:val="6F9AB5"/>
+                                <w:sz w:val="72"/>
+                                <w:szCs w:val="144"/>
+                                <w:lang w:val="en-US"/>
+                              </w:rPr>
+                              <w:t>patronymic</w:t>
+                            </w:r>
+                            <w:bookmarkStart w:id="0" w:name="_GoBack"/>
+                            <w:bookmarkEnd w:id="0"/>
+                            <w:r>
+                              <w:rPr>
+                                <w:rFonts w:ascii="Arial" w:hAnsi="Arial" w:cs="Arial"/>
+                                <w:b/>
+                                <w:color w:val="6F9AB5"/>
+                                <w:sz w:val="72"/>
+                                <w:szCs w:val="144"/>
+                                <w:lang w:val="en-US"/>
+                              </w:rPr>
+                              <w:t>}}</w:t>
+                            </w:r>
+                          </w:p>
+                        </w:txbxContent>
+                      </wps:txbx>
+                      <wps:bodyPr rot="0" vert="horz" wrap="square" lIns="91440" tIns="45720" rIns="91440" bIns="45720" anchor="t" anchorCtr="0">
+                        <a:spAutoFit/>
+                      </wps:bodyPr>
+                    </wps:wsp>
+                  </a:graphicData>
+                </a:graphic>
+                <wp14:sizeRelH relativeFrom="margin">
+                  <wp14:pctWidth>0</wp14:pctWidth>
+                </wp14:sizeRelH>
+                <wp14:sizeRelV relativeFrom="margin">
+                  <wp14:pctHeight>20000</wp14:pctHeight>
+                </wp14:sizeRelV>
+              </wp:anchor>
+            </w:drawing>
+          </mc:Choice>
+          <mc:Fallback>
+            <w:pict>
+              <v:shape w14:anchorId="47DF3108" id="_x0000_s1028" type="#_x0000_t202" style="position:absolute;margin-left:502.1pt;margin-top:183.6pt;width:553.3pt;height:110.6pt;z-index:251659264;visibility:visible;mso-wrap-style:square;mso-width-percent:0;mso-height-percent:200;mso-wrap-distance-left:9pt;mso-wrap-distance-top:3.6pt;mso-wrap-distance-right:9pt;mso-wrap-distance-bottom:3.6pt;mso-position-horizontal:right;mso-position-horizontal-relative:margin;mso-position-vertical:absolute;mso-position-vertical-relative:text;mso-width-percent:0;mso-height-percent:200;mso-width-relative:margin;mso-height-relative:margin;v-text-anchor:top" o:gfxdata="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" filled="f" stroked="f">
+                <v:textbox style="mso-fit-shape-to-text:t">
+                  <w:txbxContent>
+                    <w:p>
+                      <w:pPr>
+                        <w:spacing w:after="0" w:line="240" w:lineRule="auto"/>
+                        <w:jc w:val="center"/>
+                        <w:rPr>
+                          <w:rFonts w:ascii="Arial" w:hAnsi="Arial" w:cs="Arial"/>
+                          <w:b/>
+                          <w:color w:val="6F9AB5"/>
+                          <w:sz w:val="72"/>
+                          <w:szCs w:val="144"/>
+                        </w:rPr>
+                      </w:pPr>
+                      <w:r>
+                        <w:rPr>
+                          <w:rFonts w:ascii="Arial" w:hAnsi="Arial" w:cs="Arial"/>
+                          <w:b/>
+                          <w:color w:val="6F9AB5"/>
+                          <w:sz w:val="72"/>
+                          <w:szCs w:val="144"/>
+                          <w:lang w:val="en-US"/>
+                        </w:rPr>
+                        <w:t>{{surname}}</w:t>
+                      </w:r>
+                      <w:r>
+                        <w:rPr>
+                          <w:rFonts w:ascii="Arial" w:hAnsi="Arial" w:cs="Arial"/>
+                          <w:b/>
+                          <w:color w:val="6F9AB5"/>
+                          <w:sz w:val="72"/>
+                          <w:szCs w:val="144"/>
+                        </w:rPr>
+                        <w:t xml:space="preserve"> </w:t>
+                      </w:r>
+                      <w:r>
+                        <w:rPr>
+                          <w:rFonts w:ascii="Arial" w:hAnsi="Arial" w:cs="Arial"/>
+                          <w:b/>
+                          <w:color w:val="6F9AB5"/>
+                          <w:sz w:val="72"/>
+                          <w:szCs w:val="144"/>
+                          <w:lang w:val="en-US"/>
+                        </w:rPr>
+                        <w:t>{{name}}</w:t>
+                      </w:r>
+                      <w:r>
+                        <w:rPr>
+                          <w:rFonts w:ascii="Arial" w:hAnsi="Arial" w:cs="Arial"/>
+                          <w:b/>
+                          <w:color w:val="6F9AB5"/>
+                          <w:sz w:val="72"/>
+                          <w:szCs w:val="144"/>
+                        </w:rPr>
+                        <w:br/>
+                      </w:r>
+                      <w:r>
+                        <w:rPr>
+                          <w:rFonts w:ascii="Arial" w:hAnsi="Arial" w:cs="Arial"/>
+                          <w:b/>
+                          <w:color w:val="6F9AB5"/>
+                          <w:sz w:val="72"/>
+                          <w:szCs w:val="144"/>
+                          <w:lang w:val="en-US"/>
+                        </w:rPr>
+                        <w:t>{{</w:t>
+                      </w:r>
+                      <w:r>
+                        <w:t xml:space="preserve"> </w:t>
+                      </w:r>
+                      <w:r>
+                        <w:rPr>
+                          <w:rFonts w:ascii="Arial" w:hAnsi="Arial" w:cs="Arial"/>
+                          <w:b/>
+                          <w:color w:val="6F9AB5"/>
+                          <w:sz w:val="72"/>
+                          <w:szCs w:val="144"/>
+                          <w:lang w:val="en-US"/>
+                        </w:rPr>
+                        <w:t>patronymic</w:t>
+                      </w:r>
+                      <w:bookmarkStart w:id="1" w:name="_GoBack"/>
+                      <w:bookmarkEnd w:id="1"/>
+                      <w:r>
+                        <w:rPr>
+                          <w:rFonts w:ascii="Arial" w:hAnsi="Arial" w:cs="Arial"/>
+                          <w:b/>
+                          <w:color w:val="6F9AB5"/>
+                          <w:sz w:val="72"/>
+                          <w:szCs w:val="144"/>
+                          <w:lang w:val="en-US"/>
+                        </w:rPr>
+                        <w:t>}}</w:t>
+                      </w:r>
+                    </w:p>
+                  </w:txbxContent>
+                </v:textbox>
+                <w10:wrap type="square" anchorx="margin"/>
+              </v:shape>
+            </w:pict>
+          </mc:Fallback>
+        </mc:AlternateContent>
+      </w:r>
       <w:r>
         <w:rPr>
           <w:noProof/>
@@ -54,7 +923,6 @@
           </wp:inline>
         </w:drawing>
       </w:r>
-      <w:bookmarkEnd w:id="0"/>
     </w:p>
     <w:sectPr>
       <w:pgSz w:w="16838" w:h="11906" w:orient="landscape"/>
@@ -459,6 +1327,7 @@
   <w:style w:type="paragraph" w:default="1" w:styleId="a">
     <w:name w:val="Normal"/>
     <w:qFormat/>
+    <w:rsid w:val="000F677B"/>
   </w:style>
   <w:style w:type="character" w:default="1" w:styleId="a0">
     <w:name w:val="Default Paragraph Font"/>

</xml_diff>